<commit_message>
completed credit score assignment
</commit_message>
<xml_diff>
--- a/Chapter3_Financial_Aid/Financial Aid Logic Plan.docx
+++ b/Chapter3_Financial_Aid/Financial Aid Logic Plan.docx
@@ -325,7 +325,7 @@
       </w:r>
       <w:proofErr w:type="spellEnd"/>
       <w:r>
-        <w:t xml:space="preserve"> &lt; 50,000 AND</w:t>
+        <w:t xml:space="preserve"> &lt; 50,000 </w:t>
       </w:r>
     </w:p>
     <w:p/>
@@ -371,7 +371,14 @@
       </w:r>
       <w:r>
         <w:tab/>
-        <w:t>::Ask GPA only if the student is new::</w:t>
+      </w:r>
+      <w:proofErr w:type="gramStart"/>
+      <w:r>
+        <w:t>::</w:t>
+      </w:r>
+      <w:proofErr w:type="gramEnd"/>
+      <w:r>
+        <w:t>Ask GPA only if the student is new::</w:t>
       </w:r>
     </w:p>
     <w:p>

</xml_diff>